<commit_message>
Corrected MyProfile and Signup problems due to separate header
</commit_message>
<xml_diff>
--- a/Setup.docx
+++ b/Setup.docx
@@ -326,7 +326,7 @@
           <v:shape id="_x0000_i1025" type="#_x0000_t75" style="width:84.75pt;height:40.5pt" o:ole="">
             <v:imagedata r:id="rId7" o:title=""/>
           </v:shape>
-          <o:OLEObject Type="Embed" ProgID="Package" ShapeID="_x0000_i1025" DrawAspect="Content" ObjectID="_1580290343" r:id="rId8"/>
+          <o:OLEObject Type="Embed" ProgID="Package" ShapeID="_x0000_i1025" DrawAspect="Content" ObjectID="_1582361262" r:id="rId8"/>
         </w:object>
       </w:r>
     </w:p>
@@ -403,13 +403,24 @@
       </w:r>
       <w:proofErr w:type="spellEnd"/>
       <w:r>
-        <w:t xml:space="preserve"> file in </w:t>
-      </w:r>
-      <w:r>
-        <w:t>your working directory</w:t>
+        <w:t xml:space="preserve"> file in your working directory</w:t>
+      </w:r>
+      <w:r>
+        <w:t>(</w:t>
+      </w:r>
+      <w:proofErr w:type="spellStart"/>
+      <w:r>
+        <w:t>serverPath</w:t>
+      </w:r>
+      <w:proofErr w:type="spellEnd"/>
+      <w:r>
+        <w:t xml:space="preserve"> Location</w:t>
       </w:r>
       <w:bookmarkStart w:id="0" w:name="_GoBack"/>
       <w:bookmarkEnd w:id="0"/>
+      <w:r>
+        <w:t>)</w:t>
+      </w:r>
     </w:p>
     <w:sectPr>
       <w:pgSz w:w="12240" w:h="15840"/>

</xml_diff>